<commit_message>
Add new blog article "Το Κρυφό Όπλο: Μια Βαθιά «Βουτιά» στο Πάτωμα των Μονοθεσίων της F1" with metadata, responsive design, social sharing options, reading time calculator, multimedia support, and fallback image scripts.
</commit_message>
<xml_diff>
--- a/blog-module/blog-entries/20250526W/Αφιέρωμα Hanah Schmitz.docx
+++ b/blog-module/blog-entries/20250526W/Αφιέρωμα Hanah Schmitz.docx
@@ -1,146 +1,125 @@
 
 <file path=word/document.xml><?xml version="1.0" encoding="utf-8"?>
-<w:document xmlns:mc="http://schemas.openxmlformats.org/markup-compatibility/2006" xmlns:o="urn:schemas-microsoft-com:office:office" xmlns:r="http://schemas.openxmlformats.org/officeDocument/2006/relationships" xmlns:m="http://schemas.openxmlformats.org/officeDocument/2006/math" xmlns:v="urn:schemas-microsoft-com:vml" xmlns:wp="http://schemas.openxmlformats.org/drawingml/2006/wordprocessingDrawing" xmlns:w10="urn:schemas-microsoft-com:office:word" xmlns:w="http://schemas.openxmlformats.org/wordprocessingml/2006/main" xmlns:wne="http://schemas.microsoft.com/office/word/2006/wordml" xmlns:sl="http://schemas.openxmlformats.org/schemaLibrary/2006/main" xmlns:a="http://schemas.openxmlformats.org/drawingml/2006/main" xmlns:pic="http://schemas.openxmlformats.org/drawingml/2006/picture" xmlns:c="http://schemas.openxmlformats.org/drawingml/2006/chart" xmlns:lc="http://schemas.openxmlformats.org/drawingml/2006/lockedCanvas" xmlns:dgm="http://schemas.openxmlformats.org/drawingml/2006/diagram" xmlns:wps="http://schemas.microsoft.com/office/word/2010/wordprocessingShape" xmlns:wpg="http://schemas.microsoft.com/office/word/2010/wordprocessingGroup" xmlns:w14="http://schemas.microsoft.com/office/word/2010/wordml" xmlns:w15="http://schemas.microsoft.com/office/word/2012/wordml" xmlns:w16="http://schemas.microsoft.com/office/word/2018/wordml" xmlns:w16cex="http://schemas.microsoft.com/office/word/2018/wordml/cex" xmlns:w16cid="http://schemas.microsoft.com/office/word/2016/wordml/cid" xmlns="http://schemas.microsoft.com/office/tasks/2019/documenttasks" xmlns:cr="http://schemas.microsoft.com/office/comments/2020/reactions">
+<w:document xmlns:wpc="http://schemas.microsoft.com/office/word/2010/wordprocessingCanvas" xmlns:cx="http://schemas.microsoft.com/office/drawing/2014/chartex" xmlns:cx1="http://schemas.microsoft.com/office/drawing/2015/9/8/chartex" xmlns:cx2="http://schemas.microsoft.com/office/drawing/2015/10/21/chartex" xmlns:cx3="http://schemas.microsoft.com/office/drawing/2016/5/9/chartex" xmlns:cx4="http://schemas.microsoft.com/office/drawing/2016/5/10/chartex" xmlns:cx5="http://schemas.microsoft.com/office/drawing/2016/5/11/chartex" xmlns:cx6="http://schemas.microsoft.com/office/drawing/2016/5/12/chartex" xmlns:cx7="http://schemas.microsoft.com/office/drawing/2016/5/13/chartex" xmlns:cx8="http://schemas.microsoft.com/office/drawing/2016/5/14/chartex" xmlns:mc="http://schemas.openxmlformats.org/markup-compatibility/2006" xmlns:aink="http://schemas.microsoft.com/office/drawing/2016/ink" xmlns:am3d="http://schemas.microsoft.com/office/drawing/2017/model3d" xmlns:o="urn:schemas-microsoft-com:office:office" xmlns:oel="http://schemas.microsoft.com/office/2019/extlst" xmlns:r="http://schemas.openxmlformats.org/officeDocument/2006/relationships" xmlns:m="http://schemas.openxmlformats.org/officeDocument/2006/math" xmlns:v="urn:schemas-microsoft-com:vml" xmlns:wp14="http://schemas.microsoft.com/office/word/2010/wordprocessingDrawing" xmlns:wp="http://schemas.openxmlformats.org/drawingml/2006/wordprocessingDrawing" xmlns:w10="urn:schemas-microsoft-com:office:word" xmlns:w="http://schemas.openxmlformats.org/wordprocessingml/2006/main" xmlns:w14="http://schemas.microsoft.com/office/word/2010/wordml" xmlns:w15="http://schemas.microsoft.com/office/word/2012/wordml" xmlns:w16cex="http://schemas.microsoft.com/office/word/2018/wordml/cex" xmlns:w16cid="http://schemas.microsoft.com/office/word/2016/wordml/cid" xmlns:w16="http://schemas.microsoft.com/office/word/2018/wordml" xmlns:w16du="http://schemas.microsoft.com/office/word/2023/wordml/word16du" xmlns:w16sdtdh="http://schemas.microsoft.com/office/word/2020/wordml/sdtdatahash" xmlns:w16sdtfl="http://schemas.microsoft.com/office/word/2024/wordml/sdtformatlock" xmlns:w16se="http://schemas.microsoft.com/office/word/2015/wordml/symex" xmlns:wpg="http://schemas.microsoft.com/office/word/2010/wordprocessingGroup" xmlns:wpi="http://schemas.microsoft.com/office/word/2010/wordprocessingInk" xmlns:wne="http://schemas.microsoft.com/office/word/2006/wordml" xmlns:wps="http://schemas.microsoft.com/office/word/2010/wordprocessingShape" mc:Ignorable="w14 w15 w16se w16cid w16 w16cex w16sdtdh w16sdtfl w16du wp14">
   <w:body>
     <w:p>
       <w:pPr>
-        <w:rPr/>
-      </w:pPr>
-      <w:r>
-        <w:rPr>
-          <w:rtl w:val="0"/>
-        </w:rPr>
-        <w:t xml:space="preserve">RedBull Random</w:t>
+        <w:rPr>
+          <w:lang w:val="el-GR"/>
+        </w:rPr>
+      </w:pPr>
+      <w:r>
+        <w:t>Red</w:t>
+      </w:r>
+      <w:r>
+        <w:rPr>
+          <w:lang w:val="de-DE"/>
+        </w:rPr>
+        <w:t>Bull</w:t>
+      </w:r>
+      <w:r>
+        <w:t xml:space="preserve"> </w:t>
+      </w:r>
+      <w:r>
+        <w:rPr>
+          <w:lang w:val="de-DE"/>
+        </w:rPr>
+        <w:t>Misc</w:t>
+      </w:r>
+    </w:p>
+    <w:p/>
+    <w:p/>
+    <w:p>
+      <w:pPr>
+        <w:pStyle w:val="a3"/>
+      </w:pPr>
+      <w:bookmarkStart w:id="0" w:name="_lczoy2ngewqg" w:colFirst="0" w:colLast="0"/>
+      <w:bookmarkEnd w:id="0"/>
+      <w:r>
+        <w:t>Αφιέρωμα Hanah Schmitz</w:t>
+      </w:r>
+    </w:p>
+    <w:p/>
+    <w:p>
+      <w:pPr>
+        <w:spacing w:after="180"/>
+        <w:rPr>
+          <w:sz w:val="24"/>
+          <w:szCs w:val="24"/>
+        </w:rPr>
+      </w:pPr>
+      <w:r>
+        <w:rPr>
+          <w:sz w:val="24"/>
+          <w:szCs w:val="24"/>
+        </w:rPr>
+        <w:t>Η Hannah Schmitz είναι μια από τις πιο αναγνωρίσιμες και σημαντικές γυναίκες στον κόσμο της Formula 1, με καθοριστικό ρόλο στην επιτυχία της ομάδας Red Bull Racing. Ως επικεφαλής στρατηγικής αγώνων (Principal Strategy Engineer), η Schmitz διαδραματίζει κρίσιμο ρόλο στις αποφάσεις που καθορίζουν την έκβαση ενός Grand Prix.</w:t>
       </w:r>
     </w:p>
     <w:p>
       <w:pPr>
-        <w:rPr/>
-      </w:pPr>
-      <w:r>
-        <w:rPr>
-          <w:rtl w:val="0"/>
-        </w:rPr>
-      </w:r>
-    </w:p>
-    <w:p>
-      <w:pPr>
-        <w:rPr/>
-      </w:pPr>
-      <w:r>
-        <w:rPr>
-          <w:rtl w:val="0"/>
-        </w:rPr>
-      </w:r>
-    </w:p>
-    <w:p>
-      <w:pPr>
-        <w:pStyle w:val="Title"/>
-        <w:rPr/>
-      </w:pPr>
-      <w:bookmarkStart w:colFirst="0" w:colLast="0" w:name="_lczoy2ngewqg" w:id="0"/>
-      <w:bookmarkEnd w:id="0"/>
-      <w:r>
-        <w:rPr>
-          <w:rtl w:val="0"/>
-        </w:rPr>
-        <w:t xml:space="preserve">Αφιέρωμα Hanah Schmitz</w:t>
-      </w:r>
-    </w:p>
-    <w:p>
-      <w:pPr>
-        <w:rPr/>
-      </w:pPr>
-      <w:r>
-        <w:rPr>
-          <w:rtl w:val="0"/>
-        </w:rPr>
-      </w:r>
-    </w:p>
-    <w:p>
-      <w:pPr>
-        <w:spacing w:after="180" w:lineRule="auto"/>
-        <w:rPr>
-          <w:sz w:val="24"/>
-          <w:szCs w:val="24"/>
-        </w:rPr>
-      </w:pPr>
-      <w:r>
-        <w:rPr>
-          <w:sz w:val="24"/>
-          <w:szCs w:val="24"/>
-          <w:rtl w:val="0"/>
-        </w:rPr>
-        <w:t xml:space="preserve">Η Hannah Schmitz είναι μια από τις πιο αναγνωρίσιμες και σημαντικές γυναίκες στον κόσμο της Formula 1, με καθοριστικό ρόλο στην επιτυχία της ομάδας Red Bull Racing. Ως επικεφαλής στρατηγικής αγώνων (Principal Strategy Engineer), η Schmitz διαδραματίζει κρίσιμο ρόλο στις αποφάσεις που καθορίζουν την έκβαση ενός Grand Prix.</w:t>
-      </w:r>
-    </w:p>
-    <w:p>
-      <w:pPr>
-        <w:pStyle w:val="Heading3"/>
+        <w:pStyle w:val="3"/>
         <w:keepNext w:val="0"/>
         <w:keepLines w:val="0"/>
-        <w:spacing w:before="280" w:lineRule="auto"/>
-        <w:rPr>
-          <w:b w:val="1"/>
+        <w:spacing w:before="280"/>
+        <w:rPr>
+          <w:b/>
           <w:color w:val="000000"/>
           <w:sz w:val="26"/>
           <w:szCs w:val="26"/>
         </w:rPr>
       </w:pPr>
-      <w:bookmarkStart w:colFirst="0" w:colLast="0" w:name="_8rgdqiglex9s" w:id="1"/>
+      <w:bookmarkStart w:id="1" w:name="_8rgdqiglex9s" w:colFirst="0" w:colLast="0"/>
       <w:bookmarkEnd w:id="1"/>
       <w:r>
         <w:rPr>
-          <w:b w:val="1"/>
+          <w:b/>
           <w:color w:val="000000"/>
           <w:sz w:val="26"/>
           <w:szCs w:val="26"/>
-          <w:rtl w:val="0"/>
-        </w:rPr>
-        <w:t xml:space="preserve">Βιογραφία &amp; Καριέρα</w:t>
+        </w:rPr>
+        <w:t>Βιογραφία &amp; Καριέρα</w:t>
       </w:r>
     </w:p>
     <w:p>
       <w:pPr>
-        <w:spacing w:after="180" w:before="180" w:lineRule="auto"/>
-        <w:rPr>
-          <w:sz w:val="24"/>
-          <w:szCs w:val="24"/>
-        </w:rPr>
-      </w:pPr>
-      <w:r>
-        <w:rPr>
-          <w:sz w:val="24"/>
-          <w:szCs w:val="24"/>
-          <w:rtl w:val="0"/>
-        </w:rPr>
-        <w:t xml:space="preserve">Η Hannah Schmitz σπούδασε μηχανολογία στο Πανεπιστήμιο του Κέιμπριτζ και ξεκίνησε την καριέρα της στη Formula 1 με τη Renault, προτού μεταπηδήσει στη Red Bull Racing. Εκεί, κέρδισε σταδιακά την εμπιστοσύνη της ομάδας, καταφέρνοντας να ξεχωρίσει για την ευφυΐα, την ψυχραιμία και την ικανότητά της να λαμβάνει κρίσιμες αποφάσεις υπό πίεση.</w:t>
+        <w:spacing w:before="180" w:after="180"/>
+        <w:rPr>
+          <w:sz w:val="24"/>
+          <w:szCs w:val="24"/>
+        </w:rPr>
+      </w:pPr>
+      <w:r>
+        <w:rPr>
+          <w:sz w:val="24"/>
+          <w:szCs w:val="24"/>
+        </w:rPr>
+        <w:t>Η Hannah Schmitz σπούδασε μηχανολογία στο Πανεπιστήμιο του Κέιμπριτζ και ξεκίνησε την καριέρα της στη Formula 1 με τη Renault, προτού μεταπηδήσει στη Red Bull Racing. Εκεί, κέρδισε σταδιακά την εμπιστοσύνη της ομάδας, καταφέρνοντας να ξεχωρίσει για την ευφυΐα, την ψυχραιμία και την ικανότητά της να λαμβάνει κρίσιμες αποφάσεις υπό πίεση.</w:t>
       </w:r>
     </w:p>
     <w:p>
       <w:pPr>
-        <w:pStyle w:val="Heading3"/>
+        <w:pStyle w:val="3"/>
         <w:keepNext w:val="0"/>
         <w:keepLines w:val="0"/>
-        <w:spacing w:before="280" w:lineRule="auto"/>
-        <w:rPr>
-          <w:b w:val="1"/>
+        <w:spacing w:before="280"/>
+        <w:rPr>
+          <w:b/>
           <w:color w:val="000000"/>
           <w:sz w:val="26"/>
           <w:szCs w:val="26"/>
         </w:rPr>
       </w:pPr>
-      <w:bookmarkStart w:colFirst="0" w:colLast="0" w:name="_loortqvh92z7" w:id="2"/>
+      <w:bookmarkStart w:id="2" w:name="_loortqvh92z7" w:colFirst="0" w:colLast="0"/>
       <w:bookmarkEnd w:id="2"/>
       <w:r>
         <w:rPr>
-          <w:b w:val="1"/>
+          <w:b/>
           <w:color w:val="000000"/>
           <w:sz w:val="26"/>
           <w:szCs w:val="26"/>
-          <w:rtl w:val="0"/>
-        </w:rPr>
-        <w:t xml:space="preserve">Σημαντικές στιγμές</w:t>
+        </w:rPr>
+        <w:t>Σημαντικές στιγμές</w:t>
       </w:r>
     </w:p>
     <w:p>
@@ -149,29 +128,26 @@
           <w:ilvl w:val="0"/>
           <w:numId w:val="1"/>
         </w:numPr>
-        <w:spacing w:after="0" w:afterAutospacing="0" w:before="180" w:lineRule="auto"/>
-        <w:ind w:left="720" w:hanging="360"/>
-        <w:rPr>
-          <w:sz w:val="24"/>
-          <w:szCs w:val="24"/>
-        </w:rPr>
-      </w:pPr>
-      <w:r>
-        <w:rPr>
-          <w:b w:val="1"/>
-          <w:sz w:val="24"/>
-          <w:szCs w:val="24"/>
-          <w:rtl w:val="0"/>
-        </w:rPr>
-        <w:t xml:space="preserve">GP Ουγγαρίας 2022</w:t>
-      </w:r>
-      <w:r>
-        <w:rPr>
-          <w:sz w:val="24"/>
-          <w:szCs w:val="24"/>
-          <w:rtl w:val="0"/>
-        </w:rPr>
-        <w:t xml:space="preserve">: Η Schmitz σχεδίασε την εναλλακτική στρατηγική που επέτρεψε στον Max Verstappen να κερδίσει τον αγώνα ξεκινώντας από την 10η θέση.</w:t>
+        <w:spacing w:before="180"/>
+        <w:rPr>
+          <w:sz w:val="24"/>
+          <w:szCs w:val="24"/>
+        </w:rPr>
+      </w:pPr>
+      <w:r>
+        <w:rPr>
+          <w:b/>
+          <w:sz w:val="24"/>
+          <w:szCs w:val="24"/>
+        </w:rPr>
+        <w:t>GP Ουγγαρίας 2022</w:t>
+      </w:r>
+      <w:r>
+        <w:rPr>
+          <w:sz w:val="24"/>
+          <w:szCs w:val="24"/>
+        </w:rPr>
+        <w:t>: Η Schmitz σχεδίασε την εναλλακτική στρατηγική που επέτρεψε στον Max Verstappen να κερδίσει τον αγώνα ξεκινώντας από την 10η θέση.</w:t>
       </w:r>
     </w:p>
     <w:p>
@@ -180,29 +156,25 @@
           <w:ilvl w:val="0"/>
           <w:numId w:val="1"/>
         </w:numPr>
-        <w:spacing w:after="0" w:afterAutospacing="0" w:before="0" w:beforeAutospacing="0" w:lineRule="auto"/>
-        <w:ind w:left="720" w:hanging="360"/>
-        <w:rPr>
-          <w:sz w:val="24"/>
-          <w:szCs w:val="24"/>
-        </w:rPr>
-      </w:pPr>
-      <w:r>
-        <w:rPr>
-          <w:b w:val="1"/>
-          <w:sz w:val="24"/>
-          <w:szCs w:val="24"/>
-          <w:rtl w:val="0"/>
-        </w:rPr>
-        <w:t xml:space="preserve">GP Βραζιλίας 2019 (με Toro Rosso)</w:t>
-      </w:r>
-      <w:r>
-        <w:rPr>
-          <w:sz w:val="24"/>
-          <w:szCs w:val="24"/>
-          <w:rtl w:val="0"/>
-        </w:rPr>
-        <w:t xml:space="preserve">: Βοήθησε τον Pierre Gasly να τερματίσει 2ος – μια από τις σημαντικότερες επιτυχίες για την τότε δορυφορική ομάδα.</w:t>
+        <w:rPr>
+          <w:sz w:val="24"/>
+          <w:szCs w:val="24"/>
+        </w:rPr>
+      </w:pPr>
+      <w:r>
+        <w:rPr>
+          <w:b/>
+          <w:sz w:val="24"/>
+          <w:szCs w:val="24"/>
+        </w:rPr>
+        <w:t>GP Βραζιλίας 2019 (με Toro Rosso)</w:t>
+      </w:r>
+      <w:r>
+        <w:rPr>
+          <w:sz w:val="24"/>
+          <w:szCs w:val="24"/>
+        </w:rPr>
+        <w:t>: Βοήθησε τον Pierre Gasly να τερματίσει 2ος – μια από τις σημαντικότερες επιτυχίες για την τότε δορυφορική ομάδα.</w:t>
       </w:r>
     </w:p>
     <w:p>
@@ -211,139 +183,127 @@
           <w:ilvl w:val="0"/>
           <w:numId w:val="1"/>
         </w:numPr>
-        <w:spacing w:after="180" w:before="0" w:beforeAutospacing="0" w:lineRule="auto"/>
-        <w:ind w:left="720" w:hanging="360"/>
-        <w:rPr>
-          <w:sz w:val="24"/>
-          <w:szCs w:val="24"/>
-        </w:rPr>
-      </w:pPr>
-      <w:r>
-        <w:rPr>
-          <w:b w:val="1"/>
-          <w:sz w:val="24"/>
-          <w:szCs w:val="24"/>
-          <w:rtl w:val="0"/>
-        </w:rPr>
-        <w:t xml:space="preserve">Αξιοθαύμαστη ψυχραιμία</w:t>
-      </w:r>
-      <w:r>
-        <w:rPr>
-          <w:sz w:val="24"/>
-          <w:szCs w:val="24"/>
-          <w:rtl w:val="0"/>
-        </w:rPr>
-        <w:t xml:space="preserve">: Είναι γνωστή για την ικανότητά της να παίρνει αποφάσεις στη στιγμή, ακόμα και όταν τα δεδομένα αλλάζουν διαρκώς.</w:t>
+        <w:spacing w:after="180"/>
+        <w:rPr>
+          <w:sz w:val="24"/>
+          <w:szCs w:val="24"/>
+        </w:rPr>
+      </w:pPr>
+      <w:r>
+        <w:rPr>
+          <w:b/>
+          <w:sz w:val="24"/>
+          <w:szCs w:val="24"/>
+        </w:rPr>
+        <w:t>Αξιοθαύμαστη ψυχραιμία</w:t>
+      </w:r>
+      <w:r>
+        <w:rPr>
+          <w:sz w:val="24"/>
+          <w:szCs w:val="24"/>
+        </w:rPr>
+        <w:t>: Είναι γνωστή για την ικανότητά της να παίρνει αποφάσεις στη στιγμή, ακόμα και όταν τα δεδομένα αλλάζουν διαρκώς.</w:t>
       </w:r>
     </w:p>
     <w:p>
       <w:pPr>
-        <w:pStyle w:val="Heading3"/>
+        <w:pStyle w:val="3"/>
         <w:keepNext w:val="0"/>
         <w:keepLines w:val="0"/>
-        <w:spacing w:before="280" w:lineRule="auto"/>
-        <w:rPr>
-          <w:b w:val="1"/>
+        <w:spacing w:before="280"/>
+        <w:rPr>
+          <w:b/>
           <w:color w:val="000000"/>
           <w:sz w:val="26"/>
           <w:szCs w:val="26"/>
         </w:rPr>
       </w:pPr>
-      <w:bookmarkStart w:colFirst="0" w:colLast="0" w:name="_3em9dwrdrzw3" w:id="3"/>
+      <w:bookmarkStart w:id="3" w:name="_3em9dwrdrzw3" w:colFirst="0" w:colLast="0"/>
       <w:bookmarkEnd w:id="3"/>
       <w:r>
         <w:rPr>
-          <w:b w:val="1"/>
+          <w:b/>
           <w:color w:val="000000"/>
           <w:sz w:val="26"/>
           <w:szCs w:val="26"/>
-          <w:rtl w:val="0"/>
-        </w:rPr>
-        <w:t xml:space="preserve">Ρόλος και επιρροή</w:t>
+        </w:rPr>
+        <w:t>Ρόλος και επιρροή</w:t>
       </w:r>
     </w:p>
     <w:p>
       <w:pPr>
-        <w:spacing w:after="180" w:before="180" w:lineRule="auto"/>
-        <w:rPr>
-          <w:sz w:val="24"/>
-          <w:szCs w:val="24"/>
-        </w:rPr>
-      </w:pPr>
-      <w:r>
-        <w:rPr>
-          <w:sz w:val="24"/>
-          <w:szCs w:val="24"/>
-          <w:rtl w:val="0"/>
-        </w:rPr>
-        <w:t xml:space="preserve">Η Schmitz είναι μια από τις λίγες γυναίκες σε τόσο υψηλό τεχνικό ρόλο στη Formula 1 και αποτελεί έμπνευση για πολλές νέες γυναίκες που επιδιώκουν να εργαστούν στο χώρο του μηχανοκίνητου αθλητισμού. Η Red Bull την έχει χαρακτηρίσει ως "το μυαλό πίσω από τη στρατηγική μας επιτυχία".</w:t>
+        <w:spacing w:before="180" w:after="180"/>
+        <w:rPr>
+          <w:sz w:val="24"/>
+          <w:szCs w:val="24"/>
+        </w:rPr>
+      </w:pPr>
+      <w:r>
+        <w:rPr>
+          <w:sz w:val="24"/>
+          <w:szCs w:val="24"/>
+        </w:rPr>
+        <w:t>Η Schmitz είναι μια από τις λίγες γυναίκες σε τόσο υψηλό τεχνικό ρόλο στη Formula 1 και αποτελεί έμπνευση για πολλές νέες γυναίκες που επιδιώκουν να εργαστούν στο χώρο του μηχανοκίνητου αθλητισμού. Η Red Bull την έχει χαρακτηρίσει ως "το μυαλό πίσω από τη στρατηγική μας επιτυχία".</w:t>
       </w:r>
     </w:p>
     <w:p>
       <w:pPr>
-        <w:pStyle w:val="Heading3"/>
+        <w:pStyle w:val="3"/>
         <w:keepNext w:val="0"/>
         <w:keepLines w:val="0"/>
-        <w:spacing w:before="280" w:lineRule="auto"/>
-        <w:rPr>
-          <w:b w:val="1"/>
+        <w:spacing w:before="280"/>
+        <w:rPr>
+          <w:b/>
           <w:color w:val="000000"/>
           <w:sz w:val="26"/>
           <w:szCs w:val="26"/>
         </w:rPr>
       </w:pPr>
-      <w:bookmarkStart w:colFirst="0" w:colLast="0" w:name="_hb0ppi9cawbd" w:id="4"/>
+      <w:bookmarkStart w:id="4" w:name="_hb0ppi9cawbd" w:colFirst="0" w:colLast="0"/>
       <w:bookmarkEnd w:id="4"/>
       <w:r>
         <w:rPr>
-          <w:b w:val="1"/>
+          <w:b/>
           <w:color w:val="000000"/>
           <w:sz w:val="26"/>
           <w:szCs w:val="26"/>
-          <w:rtl w:val="0"/>
-        </w:rPr>
-        <w:t xml:space="preserve">Προσωπικότητα</w:t>
+        </w:rPr>
+        <w:t>Προσωπικότητα</w:t>
       </w:r>
     </w:p>
     <w:p>
       <w:pPr>
-        <w:spacing w:after="180" w:before="180" w:lineRule="auto"/>
-        <w:rPr>
-          <w:sz w:val="24"/>
-          <w:szCs w:val="24"/>
-        </w:rPr>
-      </w:pPr>
-      <w:r>
-        <w:rPr>
-          <w:sz w:val="24"/>
-          <w:szCs w:val="24"/>
-          <w:rtl w:val="0"/>
-        </w:rPr>
-        <w:t xml:space="preserve">Η ίδια παραμένει ταπεινή, τονίζοντας πάντα τη σημασία της ομαδικής δουλειάς και της συνεργασίας με τους μηχανικούς και τους οδηγούς. Είναι επίσης μητέρα, και έχει μιλήσει ανοιχτά για την πρόκληση της ισορροπίας ανάμεσα στην καριέρα και την οικογένεια.</w:t>
+        <w:spacing w:before="180" w:after="180"/>
+        <w:rPr>
+          <w:sz w:val="24"/>
+          <w:szCs w:val="24"/>
+        </w:rPr>
+      </w:pPr>
+      <w:r>
+        <w:rPr>
+          <w:sz w:val="24"/>
+          <w:szCs w:val="24"/>
+        </w:rPr>
+        <w:t>Η ίδια παραμένει ταπεινή, τονίζοντας πάντα τη σημασία της ομαδικής δουλειάς και της συνεργασίας με τους μηχανικούς και τους οδηγούς. Είναι επίσης μητέρα, και έχει μιλήσει ανοιχτά για την πρόκληση της ισορροπίας ανάμεσα στην καριέρα και την οικογένεια.</w:t>
       </w:r>
     </w:p>
-    <w:p>
-      <w:pPr>
-        <w:rPr/>
-      </w:pPr>
-      <w:r>
-        <w:rPr>
-          <w:rtl w:val="0"/>
-        </w:rPr>
-      </w:r>
-    </w:p>
+    <w:p/>
     <w:sectPr>
-      <w:pgSz w:h="16834" w:w="11909" w:orient="portrait"/>
-      <w:pgMar w:bottom="1440" w:top="1440" w:left="1440" w:right="1440" w:header="720" w:footer="720"/>
+      <w:pgSz w:w="11909" w:h="16834"/>
+      <w:pgMar w:top="1440" w:right="1440" w:bottom="1440" w:left="1440" w:header="720" w:footer="720" w:gutter="0"/>
       <w:pgNumType w:start="1"/>
+      <w:cols w:space="720"/>
     </w:sectPr>
   </w:body>
 </w:document>
 </file>
 
 <file path=word/numbering.xml><?xml version="1.0" encoding="utf-8"?>
-<w:numbering xmlns:mc="http://schemas.openxmlformats.org/markup-compatibility/2006" xmlns:o="urn:schemas-microsoft-com:office:office" xmlns:r="http://schemas.openxmlformats.org/officeDocument/2006/relationships" xmlns:m="http://schemas.openxmlformats.org/officeDocument/2006/math" xmlns:v="urn:schemas-microsoft-com:vml" xmlns:wp="http://schemas.openxmlformats.org/drawingml/2006/wordprocessingDrawing" xmlns:w10="urn:schemas-microsoft-com:office:word" xmlns:w="http://schemas.openxmlformats.org/wordprocessingml/2006/main" xmlns:wne="http://schemas.microsoft.com/office/word/2006/wordml" xmlns:sl="http://schemas.openxmlformats.org/schemaLibrary/2006/main" xmlns:a="http://schemas.openxmlformats.org/drawingml/2006/main" xmlns:pic="http://schemas.openxmlformats.org/drawingml/2006/picture" xmlns:c="http://schemas.openxmlformats.org/drawingml/2006/chart" xmlns:lc="http://schemas.openxmlformats.org/drawingml/2006/lockedCanvas" xmlns:dgm="http://schemas.openxmlformats.org/drawingml/2006/diagram" xmlns:wps="http://schemas.microsoft.com/office/word/2010/wordprocessingShape" xmlns:wpg="http://schemas.microsoft.com/office/word/2010/wordprocessingGroup" xmlns:w14="http://schemas.microsoft.com/office/word/2010/wordml" xmlns:w15="http://schemas.microsoft.com/office/word/2012/wordml" xmlns:w16="http://schemas.microsoft.com/office/word/2018/wordml" xmlns:w16cex="http://schemas.microsoft.com/office/word/2018/wordml/cex" xmlns:w16cid="http://schemas.microsoft.com/office/word/2016/wordml/cid" xmlns="http://schemas.microsoft.com/office/tasks/2019/documenttasks" xmlns:cr="http://schemas.microsoft.com/office/comments/2020/reactions">
-  <w:abstractNum w:abstractNumId="1">
+<w:numbering xmlns:wpc="http://schemas.microsoft.com/office/word/2010/wordprocessingCanvas" xmlns:cx="http://schemas.microsoft.com/office/drawing/2014/chartex" xmlns:cx1="http://schemas.microsoft.com/office/drawing/2015/9/8/chartex" xmlns:cx2="http://schemas.microsoft.com/office/drawing/2015/10/21/chartex" xmlns:cx3="http://schemas.microsoft.com/office/drawing/2016/5/9/chartex" xmlns:cx4="http://schemas.microsoft.com/office/drawing/2016/5/10/chartex" xmlns:cx5="http://schemas.microsoft.com/office/drawing/2016/5/11/chartex" xmlns:cx6="http://schemas.microsoft.com/office/drawing/2016/5/12/chartex" xmlns:cx7="http://schemas.microsoft.com/office/drawing/2016/5/13/chartex" xmlns:cx8="http://schemas.microsoft.com/office/drawing/2016/5/14/chartex" xmlns:mc="http://schemas.openxmlformats.org/markup-compatibility/2006" xmlns:aink="http://schemas.microsoft.com/office/drawing/2016/ink" xmlns:am3d="http://schemas.microsoft.com/office/drawing/2017/model3d" xmlns:o="urn:schemas-microsoft-com:office:office" xmlns:oel="http://schemas.microsoft.com/office/2019/extlst" xmlns:r="http://schemas.openxmlformats.org/officeDocument/2006/relationships" xmlns:m="http://schemas.openxmlformats.org/officeDocument/2006/math" xmlns:v="urn:schemas-microsoft-com:vml" xmlns:wp14="http://schemas.microsoft.com/office/word/2010/wordprocessingDrawing" xmlns:wp="http://schemas.openxmlformats.org/drawingml/2006/wordprocessingDrawing" xmlns:w10="urn:schemas-microsoft-com:office:word" xmlns:w="http://schemas.openxmlformats.org/wordprocessingml/2006/main" xmlns:w14="http://schemas.microsoft.com/office/word/2010/wordml" xmlns:w15="http://schemas.microsoft.com/office/word/2012/wordml" xmlns:w16cex="http://schemas.microsoft.com/office/word/2018/wordml/cex" xmlns:w16cid="http://schemas.microsoft.com/office/word/2016/wordml/cid" xmlns:w16="http://schemas.microsoft.com/office/word/2018/wordml" xmlns:w16du="http://schemas.microsoft.com/office/word/2023/wordml/word16du" xmlns:w16sdtdh="http://schemas.microsoft.com/office/word/2020/wordml/sdtdatahash" xmlns:w16sdtfl="http://schemas.microsoft.com/office/word/2024/wordml/sdtformatlock" xmlns:w16se="http://schemas.microsoft.com/office/word/2015/wordml/symex" xmlns:wpg="http://schemas.microsoft.com/office/word/2010/wordprocessingGroup" xmlns:wpi="http://schemas.microsoft.com/office/word/2010/wordprocessingInk" xmlns:wne="http://schemas.microsoft.com/office/word/2006/wordml" xmlns:wps="http://schemas.microsoft.com/office/word/2010/wordprocessingShape" mc:Ignorable="w14 w15 w16se w16cid w16 w16cex w16sdtdh w16sdtfl w16du wp14">
+  <w:abstractNum w:abstractNumId="0" w15:restartNumberingAfterBreak="0">
+    <w:nsid w:val="79061ACE"/>
+    <w:multiLevelType w:val="multilevel"/>
+    <w:tmpl w:val="57BC5E30"/>
     <w:lvl w:ilvl="0">
       <w:start w:val="1"/>
       <w:numFmt w:val="bullet"/>
@@ -460,21 +420,21 @@
       </w:rPr>
     </w:lvl>
   </w:abstractNum>
-  <w:num w:numId="1">
-    <w:abstractNumId w:val="1"/>
+  <w:num w:numId="1" w16cid:durableId="404451109">
+    <w:abstractNumId w:val="0"/>
   </w:num>
 </w:numbering>
 </file>
 
 <file path=word/styles.xml><?xml version="1.0" encoding="utf-8"?>
-<w:styles xmlns:mc="http://schemas.openxmlformats.org/markup-compatibility/2006" xmlns:o="urn:schemas-microsoft-com:office:office" xmlns:r="http://schemas.openxmlformats.org/officeDocument/2006/relationships" xmlns:m="http://schemas.openxmlformats.org/officeDocument/2006/math" xmlns:v="urn:schemas-microsoft-com:vml" xmlns:wp="http://schemas.openxmlformats.org/drawingml/2006/wordprocessingDrawing" xmlns:w10="urn:schemas-microsoft-com:office:word" xmlns:w="http://schemas.openxmlformats.org/wordprocessingml/2006/main" xmlns:wne="http://schemas.microsoft.com/office/word/2006/wordml" xmlns:sl="http://schemas.openxmlformats.org/schemaLibrary/2006/main" xmlns:a="http://schemas.openxmlformats.org/drawingml/2006/main" xmlns:pic="http://schemas.openxmlformats.org/drawingml/2006/picture" xmlns:c="http://schemas.openxmlformats.org/drawingml/2006/chart" xmlns:lc="http://schemas.openxmlformats.org/drawingml/2006/lockedCanvas" xmlns:dgm="http://schemas.openxmlformats.org/drawingml/2006/diagram" xmlns:wps="http://schemas.microsoft.com/office/word/2010/wordprocessingShape" xmlns:wpg="http://schemas.microsoft.com/office/word/2010/wordprocessingGroup" xmlns:w14="http://schemas.microsoft.com/office/word/2010/wordml" xmlns:w15="http://schemas.microsoft.com/office/word/2012/wordml" xmlns:w16="http://schemas.microsoft.com/office/word/2018/wordml" xmlns:w16cex="http://schemas.microsoft.com/office/word/2018/wordml/cex" xmlns:w16cid="http://schemas.microsoft.com/office/word/2016/wordml/cid" xmlns="http://schemas.microsoft.com/office/tasks/2019/documenttasks" xmlns:cr="http://schemas.microsoft.com/office/comments/2020/reactions">
+<w:styles xmlns:mc="http://schemas.openxmlformats.org/markup-compatibility/2006" xmlns:r="http://schemas.openxmlformats.org/officeDocument/2006/relationships" xmlns:w="http://schemas.openxmlformats.org/wordprocessingml/2006/main" xmlns:w14="http://schemas.microsoft.com/office/word/2010/wordml" xmlns:w15="http://schemas.microsoft.com/office/word/2012/wordml" xmlns:w16cex="http://schemas.microsoft.com/office/word/2018/wordml/cex" xmlns:w16cid="http://schemas.microsoft.com/office/word/2016/wordml/cid" xmlns:w16="http://schemas.microsoft.com/office/word/2018/wordml" xmlns:w16du="http://schemas.microsoft.com/office/word/2023/wordml/word16du" xmlns:w16sdtdh="http://schemas.microsoft.com/office/word/2020/wordml/sdtdatahash" xmlns:w16sdtfl="http://schemas.microsoft.com/office/word/2024/wordml/sdtformatlock" xmlns:w16se="http://schemas.microsoft.com/office/word/2015/wordml/symex" mc:Ignorable="w14 w15 w16se w16cid w16 w16cex w16sdtdh w16sdtfl w16du">
   <w:docDefaults>
     <w:rPrDefault>
       <w:rPr>
-        <w:rFonts w:ascii="Arial" w:cs="Arial" w:eastAsia="Arial" w:hAnsi="Arial"/>
+        <w:rFonts w:ascii="Arial" w:eastAsia="Arial" w:hAnsi="Arial" w:cs="Arial"/>
         <w:sz w:val="22"/>
         <w:szCs w:val="22"/>
-        <w:lang w:val="el"/>
+        <w:lang w:val="el" w:eastAsia="el-GR" w:bidi="ar-SA"/>
       </w:rPr>
     </w:rPrDefault>
     <w:pPrDefault>
@@ -483,69 +443,455 @@
       </w:pPr>
     </w:pPrDefault>
   </w:docDefaults>
-  <w:style w:type="paragraph" w:styleId="Normal" w:default="1">
-    <w:name w:val="normal"/>
+  <w:latentStyles w:defLockedState="0" w:defUIPriority="99" w:defSemiHidden="0" w:defUnhideWhenUsed="0" w:defQFormat="0" w:count="376">
+    <w:lsdException w:name="Normal" w:uiPriority="0" w:qFormat="1"/>
+    <w:lsdException w:name="heading 1" w:uiPriority="9" w:qFormat="1"/>
+    <w:lsdException w:name="heading 2" w:semiHidden="1" w:uiPriority="9" w:unhideWhenUsed="1" w:qFormat="1"/>
+    <w:lsdException w:name="heading 3" w:semiHidden="1" w:uiPriority="9" w:unhideWhenUsed="1" w:qFormat="1"/>
+    <w:lsdException w:name="heading 4" w:semiHidden="1" w:uiPriority="9" w:unhideWhenUsed="1" w:qFormat="1"/>
+    <w:lsdException w:name="heading 5" w:semiHidden="1" w:uiPriority="9" w:unhideWhenUsed="1" w:qFormat="1"/>
+    <w:lsdException w:name="heading 6" w:semiHidden="1" w:uiPriority="9" w:unhideWhenUsed="1" w:qFormat="1"/>
+    <w:lsdException w:name="heading 7" w:semiHidden="1" w:uiPriority="9" w:unhideWhenUsed="1" w:qFormat="1"/>
+    <w:lsdException w:name="heading 8" w:semiHidden="1" w:uiPriority="9" w:unhideWhenUsed="1" w:qFormat="1"/>
+    <w:lsdException w:name="heading 9" w:semiHidden="1" w:uiPriority="9" w:unhideWhenUsed="1" w:qFormat="1"/>
+    <w:lsdException w:name="index 1" w:semiHidden="1" w:unhideWhenUsed="1"/>
+    <w:lsdException w:name="index 2" w:semiHidden="1" w:unhideWhenUsed="1"/>
+    <w:lsdException w:name="index 3" w:semiHidden="1" w:unhideWhenUsed="1"/>
+    <w:lsdException w:name="index 4" w:semiHidden="1" w:unhideWhenUsed="1"/>
+    <w:lsdException w:name="index 5" w:semiHidden="1" w:unhideWhenUsed="1"/>
+    <w:lsdException w:name="index 6" w:semiHidden="1" w:unhideWhenUsed="1"/>
+    <w:lsdException w:name="index 7" w:semiHidden="1" w:unhideWhenUsed="1"/>
+    <w:lsdException w:name="index 8" w:semiHidden="1" w:unhideWhenUsed="1"/>
+    <w:lsdException w:name="index 9" w:semiHidden="1" w:unhideWhenUsed="1"/>
+    <w:lsdException w:name="toc 1" w:semiHidden="1" w:uiPriority="39" w:unhideWhenUsed="1"/>
+    <w:lsdException w:name="toc 2" w:semiHidden="1" w:uiPriority="39" w:unhideWhenUsed="1"/>
+    <w:lsdException w:name="toc 3" w:semiHidden="1" w:uiPriority="39" w:unhideWhenUsed="1"/>
+    <w:lsdException w:name="toc 4" w:semiHidden="1" w:uiPriority="39" w:unhideWhenUsed="1"/>
+    <w:lsdException w:name="toc 5" w:semiHidden="1" w:uiPriority="39" w:unhideWhenUsed="1"/>
+    <w:lsdException w:name="toc 6" w:semiHidden="1" w:uiPriority="39" w:unhideWhenUsed="1"/>
+    <w:lsdException w:name="toc 7" w:semiHidden="1" w:uiPriority="39" w:unhideWhenUsed="1"/>
+    <w:lsdException w:name="toc 8" w:semiHidden="1" w:uiPriority="39" w:unhideWhenUsed="1"/>
+    <w:lsdException w:name="toc 9" w:semiHidden="1" w:uiPriority="39" w:unhideWhenUsed="1"/>
+    <w:lsdException w:name="Normal Indent" w:semiHidden="1" w:unhideWhenUsed="1"/>
+    <w:lsdException w:name="footnote text" w:semiHidden="1" w:unhideWhenUsed="1"/>
+    <w:lsdException w:name="annotation text" w:semiHidden="1" w:unhideWhenUsed="1"/>
+    <w:lsdException w:name="header" w:semiHidden="1" w:unhideWhenUsed="1"/>
+    <w:lsdException w:name="footer" w:semiHidden="1" w:unhideWhenUsed="1"/>
+    <w:lsdException w:name="index heading" w:semiHidden="1" w:unhideWhenUsed="1"/>
+    <w:lsdException w:name="caption" w:semiHidden="1" w:uiPriority="35" w:unhideWhenUsed="1" w:qFormat="1"/>
+    <w:lsdException w:name="table of figures" w:semiHidden="1" w:unhideWhenUsed="1"/>
+    <w:lsdException w:name="envelope address" w:semiHidden="1" w:unhideWhenUsed="1"/>
+    <w:lsdException w:name="envelope return" w:semiHidden="1" w:unhideWhenUsed="1"/>
+    <w:lsdException w:name="footnote reference" w:semiHidden="1" w:unhideWhenUsed="1"/>
+    <w:lsdException w:name="annotation reference" w:semiHidden="1" w:unhideWhenUsed="1"/>
+    <w:lsdException w:name="line number" w:semiHidden="1" w:unhideWhenUsed="1"/>
+    <w:lsdException w:name="page number" w:semiHidden="1" w:unhideWhenUsed="1"/>
+    <w:lsdException w:name="endnote reference" w:semiHidden="1" w:unhideWhenUsed="1"/>
+    <w:lsdException w:name="endnote text" w:semiHidden="1" w:unhideWhenUsed="1"/>
+    <w:lsdException w:name="table of authorities" w:semiHidden="1" w:unhideWhenUsed="1"/>
+    <w:lsdException w:name="macro" w:semiHidden="1" w:unhideWhenUsed="1"/>
+    <w:lsdException w:name="toa heading" w:semiHidden="1" w:unhideWhenUsed="1"/>
+    <w:lsdException w:name="List" w:semiHidden="1" w:unhideWhenUsed="1"/>
+    <w:lsdException w:name="List Bullet" w:semiHidden="1" w:unhideWhenUsed="1"/>
+    <w:lsdException w:name="List Number" w:semiHidden="1" w:unhideWhenUsed="1"/>
+    <w:lsdException w:name="List 2" w:semiHidden="1" w:unhideWhenUsed="1"/>
+    <w:lsdException w:name="List 3" w:semiHidden="1" w:unhideWhenUsed="1"/>
+    <w:lsdException w:name="List 4" w:semiHidden="1" w:unhideWhenUsed="1"/>
+    <w:lsdException w:name="List 5" w:semiHidden="1" w:unhideWhenUsed="1"/>
+    <w:lsdException w:name="List Bullet 2" w:semiHidden="1" w:unhideWhenUsed="1"/>
+    <w:lsdException w:name="List Bullet 3" w:semiHidden="1" w:unhideWhenUsed="1"/>
+    <w:lsdException w:name="List Bullet 4" w:semiHidden="1" w:unhideWhenUsed="1"/>
+    <w:lsdException w:name="List Bullet 5" w:semiHidden="1" w:unhideWhenUsed="1"/>
+    <w:lsdException w:name="List Number 2" w:semiHidden="1" w:unhideWhenUsed="1"/>
+    <w:lsdException w:name="List Number 3" w:semiHidden="1" w:unhideWhenUsed="1"/>
+    <w:lsdException w:name="List Number 4" w:semiHidden="1" w:unhideWhenUsed="1"/>
+    <w:lsdException w:name="List Number 5" w:semiHidden="1" w:unhideWhenUsed="1"/>
+    <w:lsdException w:name="Title" w:uiPriority="10" w:qFormat="1"/>
+    <w:lsdException w:name="Closing" w:semiHidden="1" w:unhideWhenUsed="1"/>
+    <w:lsdException w:name="Signature" w:semiHidden="1" w:unhideWhenUsed="1"/>
+    <w:lsdException w:name="Default Paragraph Font" w:semiHidden="1" w:uiPriority="1" w:unhideWhenUsed="1"/>
+    <w:lsdException w:name="Body Text" w:semiHidden="1" w:unhideWhenUsed="1"/>
+    <w:lsdException w:name="Body Text Indent" w:semiHidden="1" w:unhideWhenUsed="1"/>
+    <w:lsdException w:name="List Continue" w:semiHidden="1" w:unhideWhenUsed="1"/>
+    <w:lsdException w:name="List Continue 2" w:semiHidden="1" w:unhideWhenUsed="1"/>
+    <w:lsdException w:name="List Continue 3" w:semiHidden="1" w:unhideWhenUsed="1"/>
+    <w:lsdException w:name="List Continue 4" w:semiHidden="1" w:unhideWhenUsed="1"/>
+    <w:lsdException w:name="List Continue 5" w:semiHidden="1" w:unhideWhenUsed="1"/>
+    <w:lsdException w:name="Message Header" w:semiHidden="1" w:unhideWhenUsed="1"/>
+    <w:lsdException w:name="Subtitle" w:uiPriority="11" w:qFormat="1"/>
+    <w:lsdException w:name="Salutation" w:semiHidden="1" w:unhideWhenUsed="1"/>
+    <w:lsdException w:name="Date" w:semiHidden="1" w:unhideWhenUsed="1"/>
+    <w:lsdException w:name="Body Text First Indent" w:semiHidden="1" w:unhideWhenUsed="1"/>
+    <w:lsdException w:name="Body Text First Indent 2" w:semiHidden="1" w:unhideWhenUsed="1"/>
+    <w:lsdException w:name="Note Heading" w:semiHidden="1" w:unhideWhenUsed="1"/>
+    <w:lsdException w:name="Body Text 2" w:semiHidden="1" w:unhideWhenUsed="1"/>
+    <w:lsdException w:name="Body Text 3" w:semiHidden="1" w:unhideWhenUsed="1"/>
+    <w:lsdException w:name="Body Text Indent 2" w:semiHidden="1" w:unhideWhenUsed="1"/>
+    <w:lsdException w:name="Body Text Indent 3" w:semiHidden="1" w:unhideWhenUsed="1"/>
+    <w:lsdException w:name="Block Text" w:semiHidden="1" w:unhideWhenUsed="1"/>
+    <w:lsdException w:name="Hyperlink" w:semiHidden="1" w:unhideWhenUsed="1"/>
+    <w:lsdException w:name="FollowedHyperlink" w:semiHidden="1" w:unhideWhenUsed="1"/>
+    <w:lsdException w:name="Strong" w:uiPriority="22" w:qFormat="1"/>
+    <w:lsdException w:name="Emphasis" w:uiPriority="20" w:qFormat="1"/>
+    <w:lsdException w:name="Document Map" w:semiHidden="1" w:unhideWhenUsed="1"/>
+    <w:lsdException w:name="Plain Text" w:semiHidden="1" w:unhideWhenUsed="1"/>
+    <w:lsdException w:name="E-mail Signature" w:semiHidden="1" w:unhideWhenUsed="1"/>
+    <w:lsdException w:name="HTML Top of Form" w:semiHidden="1" w:unhideWhenUsed="1"/>
+    <w:lsdException w:name="HTML Bottom of Form" w:semiHidden="1" w:unhideWhenUsed="1"/>
+    <w:lsdException w:name="Normal (Web)" w:semiHidden="1" w:unhideWhenUsed="1"/>
+    <w:lsdException w:name="HTML Acronym" w:semiHidden="1" w:unhideWhenUsed="1"/>
+    <w:lsdException w:name="HTML Address" w:semiHidden="1" w:unhideWhenUsed="1"/>
+    <w:lsdException w:name="HTML Cite" w:semiHidden="1" w:unhideWhenUsed="1"/>
+    <w:lsdException w:name="HTML Code" w:semiHidden="1" w:unhideWhenUsed="1"/>
+    <w:lsdException w:name="HTML Definition" w:semiHidden="1" w:unhideWhenUsed="1"/>
+    <w:lsdException w:name="HTML Keyboard" w:semiHidden="1" w:unhideWhenUsed="1"/>
+    <w:lsdException w:name="HTML Preformatted" w:semiHidden="1" w:unhideWhenUsed="1"/>
+    <w:lsdException w:name="HTML Sample" w:semiHidden="1" w:unhideWhenUsed="1"/>
+    <w:lsdException w:name="HTML Typewriter" w:semiHidden="1" w:unhideWhenUsed="1"/>
+    <w:lsdException w:name="HTML Variable" w:semiHidden="1" w:unhideWhenUsed="1"/>
+    <w:lsdException w:name="Normal Table" w:semiHidden="1" w:unhideWhenUsed="1"/>
+    <w:lsdException w:name="annotation subject" w:semiHidden="1" w:unhideWhenUsed="1"/>
+    <w:lsdException w:name="No List" w:semiHidden="1" w:unhideWhenUsed="1"/>
+    <w:lsdException w:name="Outline List 1" w:semiHidden="1" w:unhideWhenUsed="1"/>
+    <w:lsdException w:name="Outline List 2" w:semiHidden="1" w:unhideWhenUsed="1"/>
+    <w:lsdException w:name="Outline List 3" w:semiHidden="1" w:unhideWhenUsed="1"/>
+    <w:lsdException w:name="Table Simple 1" w:semiHidden="1" w:unhideWhenUsed="1"/>
+    <w:lsdException w:name="Table Simple 2" w:semiHidden="1" w:unhideWhenUsed="1"/>
+    <w:lsdException w:name="Table Simple 3" w:semiHidden="1" w:unhideWhenUsed="1"/>
+    <w:lsdException w:name="Table Classic 1" w:semiHidden="1" w:unhideWhenUsed="1"/>
+    <w:lsdException w:name="Table Classic 2" w:semiHidden="1" w:unhideWhenUsed="1"/>
+    <w:lsdException w:name="Table Classic 3" w:semiHidden="1" w:unhideWhenUsed="1"/>
+    <w:lsdException w:name="Table Classic 4" w:semiHidden="1" w:unhideWhenUsed="1"/>
+    <w:lsdException w:name="Table Colorful 1" w:semiHidden="1" w:unhideWhenUsed="1"/>
+    <w:lsdException w:name="Table Colorful 2" w:semiHidden="1" w:unhideWhenUsed="1"/>
+    <w:lsdException w:name="Table Colorful 3" w:semiHidden="1" w:unhideWhenUsed="1"/>
+    <w:lsdException w:name="Table Columns 1" w:semiHidden="1" w:unhideWhenUsed="1"/>
+    <w:lsdException w:name="Table Columns 2" w:semiHidden="1" w:unhideWhenUsed="1"/>
+    <w:lsdException w:name="Table Columns 3" w:semiHidden="1" w:unhideWhenUsed="1"/>
+    <w:lsdException w:name="Table Columns 4" w:semiHidden="1" w:unhideWhenUsed="1"/>
+    <w:lsdException w:name="Table Columns 5" w:semiHidden="1" w:unhideWhenUsed="1"/>
+    <w:lsdException w:name="Table Grid 1" w:semiHidden="1" w:unhideWhenUsed="1"/>
+    <w:lsdException w:name="Table Grid 2" w:semiHidden="1" w:unhideWhenUsed="1"/>
+    <w:lsdException w:name="Table Grid 3" w:semiHidden="1" w:unhideWhenUsed="1"/>
+    <w:lsdException w:name="Table Grid 4" w:semiHidden="1" w:unhideWhenUsed="1"/>
+    <w:lsdException w:name="Table Grid 5" w:semiHidden="1" w:unhideWhenUsed="1"/>
+    <w:lsdException w:name="Table Grid 6" w:semiHidden="1" w:unhideWhenUsed="1"/>
+    <w:lsdException w:name="Table Grid 7" w:semiHidden="1" w:unhideWhenUsed="1"/>
+    <w:lsdException w:name="Table Grid 8" w:semiHidden="1" w:unhideWhenUsed="1"/>
+    <w:lsdException w:name="Table List 1" w:semiHidden="1" w:unhideWhenUsed="1"/>
+    <w:lsdException w:name="Table List 2" w:semiHidden="1" w:unhideWhenUsed="1"/>
+    <w:lsdException w:name="Table List 3" w:semiHidden="1" w:unhideWhenUsed="1"/>
+    <w:lsdException w:name="Table List 4" w:semiHidden="1" w:unhideWhenUsed="1"/>
+    <w:lsdException w:name="Table List 5" w:semiHidden="1" w:unhideWhenUsed="1"/>
+    <w:lsdException w:name="Table List 6" w:semiHidden="1" w:unhideWhenUsed="1"/>
+    <w:lsdException w:name="Table List 7" w:semiHidden="1" w:unhideWhenUsed="1"/>
+    <w:lsdException w:name="Table List 8" w:semiHidden="1" w:unhideWhenUsed="1"/>
+    <w:lsdException w:name="Table 3D effects 1" w:semiHidden="1" w:unhideWhenUsed="1"/>
+    <w:lsdException w:name="Table 3D effects 2" w:semiHidden="1" w:unhideWhenUsed="1"/>
+    <w:lsdException w:name="Table 3D effects 3" w:semiHidden="1" w:unhideWhenUsed="1"/>
+    <w:lsdException w:name="Table Contemporary" w:semiHidden="1" w:unhideWhenUsed="1"/>
+    <w:lsdException w:name="Table Elegant" w:semiHidden="1" w:unhideWhenUsed="1"/>
+    <w:lsdException w:name="Table Professional" w:semiHidden="1" w:unhideWhenUsed="1"/>
+    <w:lsdException w:name="Table Subtle 1" w:semiHidden="1" w:unhideWhenUsed="1"/>
+    <w:lsdException w:name="Table Subtle 2" w:semiHidden="1" w:unhideWhenUsed="1"/>
+    <w:lsdException w:name="Table Web 1" w:semiHidden="1" w:unhideWhenUsed="1"/>
+    <w:lsdException w:name="Table Web 2" w:semiHidden="1" w:unhideWhenUsed="1"/>
+    <w:lsdException w:name="Table Web 3" w:semiHidden="1" w:unhideWhenUsed="1"/>
+    <w:lsdException w:name="Balloon Text" w:semiHidden="1" w:unhideWhenUsed="1"/>
+    <w:lsdException w:name="Table Grid" w:uiPriority="39"/>
+    <w:lsdException w:name="Table Theme" w:semiHidden="1" w:unhideWhenUsed="1"/>
+    <w:lsdException w:name="Placeholder Text" w:semiHidden="1"/>
+    <w:lsdException w:name="No Spacing" w:uiPriority="1" w:qFormat="1"/>
+    <w:lsdException w:name="Light Shading" w:uiPriority="60"/>
+    <w:lsdException w:name="Light List" w:uiPriority="61"/>
+    <w:lsdException w:name="Light Grid" w:uiPriority="62"/>
+    <w:lsdException w:name="Medium Shading 1" w:uiPriority="63"/>
+    <w:lsdException w:name="Medium Shading 2" w:uiPriority="64"/>
+    <w:lsdException w:name="Medium List 1" w:uiPriority="65"/>
+    <w:lsdException w:name="Medium List 2" w:uiPriority="66"/>
+    <w:lsdException w:name="Medium Grid 1" w:uiPriority="67"/>
+    <w:lsdException w:name="Medium Grid 2" w:uiPriority="68"/>
+    <w:lsdException w:name="Medium Grid 3" w:uiPriority="69"/>
+    <w:lsdException w:name="Dark List" w:uiPriority="70"/>
+    <w:lsdException w:name="Colorful Shading" w:uiPriority="71"/>
+    <w:lsdException w:name="Colorful List" w:uiPriority="72"/>
+    <w:lsdException w:name="Colorful Grid" w:uiPriority="73"/>
+    <w:lsdException w:name="Light Shading Accent 1" w:uiPriority="60"/>
+    <w:lsdException w:name="Light List Accent 1" w:uiPriority="61"/>
+    <w:lsdException w:name="Light Grid Accent 1" w:uiPriority="62"/>
+    <w:lsdException w:name="Medium Shading 1 Accent 1" w:uiPriority="63"/>
+    <w:lsdException w:name="Medium Shading 2 Accent 1" w:uiPriority="64"/>
+    <w:lsdException w:name="Medium List 1 Accent 1" w:uiPriority="65"/>
+    <w:lsdException w:name="Revision" w:semiHidden="1"/>
+    <w:lsdException w:name="List Paragraph" w:uiPriority="34" w:qFormat="1"/>
+    <w:lsdException w:name="Quote" w:uiPriority="29" w:qFormat="1"/>
+    <w:lsdException w:name="Intense Quote" w:uiPriority="30" w:qFormat="1"/>
+    <w:lsdException w:name="Medium List 2 Accent 1" w:uiPriority="66"/>
+    <w:lsdException w:name="Medium Grid 1 Accent 1" w:uiPriority="67"/>
+    <w:lsdException w:name="Medium Grid 2 Accent 1" w:uiPriority="68"/>
+    <w:lsdException w:name="Medium Grid 3 Accent 1" w:uiPriority="69"/>
+    <w:lsdException w:name="Dark List Accent 1" w:uiPriority="70"/>
+    <w:lsdException w:name="Colorful Shading Accent 1" w:uiPriority="71"/>
+    <w:lsdException w:name="Colorful List Accent 1" w:uiPriority="72"/>
+    <w:lsdException w:name="Colorful Grid Accent 1" w:uiPriority="73"/>
+    <w:lsdException w:name="Light Shading Accent 2" w:uiPriority="60"/>
+    <w:lsdException w:name="Light List Accent 2" w:uiPriority="61"/>
+    <w:lsdException w:name="Light Grid Accent 2" w:uiPriority="62"/>
+    <w:lsdException w:name="Medium Shading 1 Accent 2" w:uiPriority="63"/>
+    <w:lsdException w:name="Medium Shading 2 Accent 2" w:uiPriority="64"/>
+    <w:lsdException w:name="Medium List 1 Accent 2" w:uiPriority="65"/>
+    <w:lsdException w:name="Medium List 2 Accent 2" w:uiPriority="66"/>
+    <w:lsdException w:name="Medium Grid 1 Accent 2" w:uiPriority="67"/>
+    <w:lsdException w:name="Medium Grid 2 Accent 2" w:uiPriority="68"/>
+    <w:lsdException w:name="Medium Grid 3 Accent 2" w:uiPriority="69"/>
+    <w:lsdException w:name="Dark List Accent 2" w:uiPriority="70"/>
+    <w:lsdException w:name="Colorful Shading Accent 2" w:uiPriority="71"/>
+    <w:lsdException w:name="Colorful List Accent 2" w:uiPriority="72"/>
+    <w:lsdException w:name="Colorful Grid Accent 2" w:uiPriority="73"/>
+    <w:lsdException w:name="Light Shading Accent 3" w:uiPriority="60"/>
+    <w:lsdException w:name="Light List Accent 3" w:uiPriority="61"/>
+    <w:lsdException w:name="Light Grid Accent 3" w:uiPriority="62"/>
+    <w:lsdException w:name="Medium Shading 1 Accent 3" w:uiPriority="63"/>
+    <w:lsdException w:name="Medium Shading 2 Accent 3" w:uiPriority="64"/>
+    <w:lsdException w:name="Medium List 1 Accent 3" w:uiPriority="65"/>
+    <w:lsdException w:name="Medium List 2 Accent 3" w:uiPriority="66"/>
+    <w:lsdException w:name="Medium Grid 1 Accent 3" w:uiPriority="67"/>
+    <w:lsdException w:name="Medium Grid 2 Accent 3" w:uiPriority="68"/>
+    <w:lsdException w:name="Medium Grid 3 Accent 3" w:uiPriority="69"/>
+    <w:lsdException w:name="Dark List Accent 3" w:uiPriority="70"/>
+    <w:lsdException w:name="Colorful Shading Accent 3" w:uiPriority="71"/>
+    <w:lsdException w:name="Colorful List Accent 3" w:uiPriority="72"/>
+    <w:lsdException w:name="Colorful Grid Accent 3" w:uiPriority="73"/>
+    <w:lsdException w:name="Light Shading Accent 4" w:uiPriority="60"/>
+    <w:lsdException w:name="Light List Accent 4" w:uiPriority="61"/>
+    <w:lsdException w:name="Light Grid Accent 4" w:uiPriority="62"/>
+    <w:lsdException w:name="Medium Shading 1 Accent 4" w:uiPriority="63"/>
+    <w:lsdException w:name="Medium Shading 2 Accent 4" w:uiPriority="64"/>
+    <w:lsdException w:name="Medium List 1 Accent 4" w:uiPriority="65"/>
+    <w:lsdException w:name="Medium List 2 Accent 4" w:uiPriority="66"/>
+    <w:lsdException w:name="Medium Grid 1 Accent 4" w:uiPriority="67"/>
+    <w:lsdException w:name="Medium Grid 2 Accent 4" w:uiPriority="68"/>
+    <w:lsdException w:name="Medium Grid 3 Accent 4" w:uiPriority="69"/>
+    <w:lsdException w:name="Dark List Accent 4" w:uiPriority="70"/>
+    <w:lsdException w:name="Colorful Shading Accent 4" w:uiPriority="71"/>
+    <w:lsdException w:name="Colorful List Accent 4" w:uiPriority="72"/>
+    <w:lsdException w:name="Colorful Grid Accent 4" w:uiPriority="73"/>
+    <w:lsdException w:name="Light Shading Accent 5" w:uiPriority="60"/>
+    <w:lsdException w:name="Light List Accent 5" w:uiPriority="61"/>
+    <w:lsdException w:name="Light Grid Accent 5" w:uiPriority="62"/>
+    <w:lsdException w:name="Medium Shading 1 Accent 5" w:uiPriority="63"/>
+    <w:lsdException w:name="Medium Shading 2 Accent 5" w:uiPriority="64"/>
+    <w:lsdException w:name="Medium List 1 Accent 5" w:uiPriority="65"/>
+    <w:lsdException w:name="Medium List 2 Accent 5" w:uiPriority="66"/>
+    <w:lsdException w:name="Medium Grid 1 Accent 5" w:uiPriority="67"/>
+    <w:lsdException w:name="Medium Grid 2 Accent 5" w:uiPriority="68"/>
+    <w:lsdException w:name="Medium Grid 3 Accent 5" w:uiPriority="69"/>
+    <w:lsdException w:name="Dark List Accent 5" w:uiPriority="70"/>
+    <w:lsdException w:name="Colorful Shading Accent 5" w:uiPriority="71"/>
+    <w:lsdException w:name="Colorful List Accent 5" w:uiPriority="72"/>
+    <w:lsdException w:name="Colorful Grid Accent 5" w:uiPriority="73"/>
+    <w:lsdException w:name="Light Shading Accent 6" w:uiPriority="60"/>
+    <w:lsdException w:name="Light List Accent 6" w:uiPriority="61"/>
+    <w:lsdException w:name="Light Grid Accent 6" w:uiPriority="62"/>
+    <w:lsdException w:name="Medium Shading 1 Accent 6" w:uiPriority="63"/>
+    <w:lsdException w:name="Medium Shading 2 Accent 6" w:uiPriority="64"/>
+    <w:lsdException w:name="Medium List 1 Accent 6" w:uiPriority="65"/>
+    <w:lsdException w:name="Medium List 2 Accent 6" w:uiPriority="66"/>
+    <w:lsdException w:name="Medium Grid 1 Accent 6" w:uiPriority="67"/>
+    <w:lsdException w:name="Medium Grid 2 Accent 6" w:uiPriority="68"/>
+    <w:lsdException w:name="Medium Grid 3 Accent 6" w:uiPriority="69"/>
+    <w:lsdException w:name="Dark List Accent 6" w:uiPriority="70"/>
+    <w:lsdException w:name="Colorful Shading Accent 6" w:uiPriority="71"/>
+    <w:lsdException w:name="Colorful List Accent 6" w:uiPriority="72"/>
+    <w:lsdException w:name="Colorful Grid Accent 6" w:uiPriority="73"/>
+    <w:lsdException w:name="Subtle Emphasis" w:uiPriority="19" w:qFormat="1"/>
+    <w:lsdException w:name="Intense Emphasis" w:uiPriority="21" w:qFormat="1"/>
+    <w:lsdException w:name="Subtle Reference" w:uiPriority="31" w:qFormat="1"/>
+    <w:lsdException w:name="Intense Reference" w:uiPriority="32" w:qFormat="1"/>
+    <w:lsdException w:name="Book Title" w:uiPriority="33" w:qFormat="1"/>
+    <w:lsdException w:name="Bibliography" w:semiHidden="1" w:uiPriority="37" w:unhideWhenUsed="1"/>
+    <w:lsdException w:name="TOC Heading" w:semiHidden="1" w:uiPriority="39" w:unhideWhenUsed="1" w:qFormat="1"/>
+    <w:lsdException w:name="Plain Table 1" w:uiPriority="41"/>
+    <w:lsdException w:name="Plain Table 2" w:uiPriority="42"/>
+    <w:lsdException w:name="Plain Table 3" w:uiPriority="43"/>
+    <w:lsdException w:name="Plain Table 4" w:uiPriority="44"/>
+    <w:lsdException w:name="Plain Table 5" w:uiPriority="45"/>
+    <w:lsdException w:name="Grid Table Light" w:uiPriority="40"/>
+    <w:lsdException w:name="Grid Table 1 Light" w:uiPriority="46"/>
+    <w:lsdException w:name="Grid Table 2" w:uiPriority="47"/>
+    <w:lsdException w:name="Grid Table 3" w:uiPriority="48"/>
+    <w:lsdException w:name="Grid Table 4" w:uiPriority="49"/>
+    <w:lsdException w:name="Grid Table 5 Dark" w:uiPriority="50"/>
+    <w:lsdException w:name="Grid Table 6 Colorful" w:uiPriority="51"/>
+    <w:lsdException w:name="Grid Table 7 Colorful" w:uiPriority="52"/>
+    <w:lsdException w:name="Grid Table 1 Light Accent 1" w:uiPriority="46"/>
+    <w:lsdException w:name="Grid Table 2 Accent 1" w:uiPriority="47"/>
+    <w:lsdException w:name="Grid Table 3 Accent 1" w:uiPriority="48"/>
+    <w:lsdException w:name="Grid Table 4 Accent 1" w:uiPriority="49"/>
+    <w:lsdException w:name="Grid Table 5 Dark Accent 1" w:uiPriority="50"/>
+    <w:lsdException w:name="Grid Table 6 Colorful Accent 1" w:uiPriority="51"/>
+    <w:lsdException w:name="Grid Table 7 Colorful Accent 1" w:uiPriority="52"/>
+    <w:lsdException w:name="Grid Table 1 Light Accent 2" w:uiPriority="46"/>
+    <w:lsdException w:name="Grid Table 2 Accent 2" w:uiPriority="47"/>
+    <w:lsdException w:name="Grid Table 3 Accent 2" w:uiPriority="48"/>
+    <w:lsdException w:name="Grid Table 4 Accent 2" w:uiPriority="49"/>
+    <w:lsdException w:name="Grid Table 5 Dark Accent 2" w:uiPriority="50"/>
+    <w:lsdException w:name="Grid Table 6 Colorful Accent 2" w:uiPriority="51"/>
+    <w:lsdException w:name="Grid Table 7 Colorful Accent 2" w:uiPriority="52"/>
+    <w:lsdException w:name="Grid Table 1 Light Accent 3" w:uiPriority="46"/>
+    <w:lsdException w:name="Grid Table 2 Accent 3" w:uiPriority="47"/>
+    <w:lsdException w:name="Grid Table 3 Accent 3" w:uiPriority="48"/>
+    <w:lsdException w:name="Grid Table 4 Accent 3" w:uiPriority="49"/>
+    <w:lsdException w:name="Grid Table 5 Dark Accent 3" w:uiPriority="50"/>
+    <w:lsdException w:name="Grid Table 6 Colorful Accent 3" w:uiPriority="51"/>
+    <w:lsdException w:name="Grid Table 7 Colorful Accent 3" w:uiPriority="52"/>
+    <w:lsdException w:name="Grid Table 1 Light Accent 4" w:uiPriority="46"/>
+    <w:lsdException w:name="Grid Table 2 Accent 4" w:uiPriority="47"/>
+    <w:lsdException w:name="Grid Table 3 Accent 4" w:uiPriority="48"/>
+    <w:lsdException w:name="Grid Table 4 Accent 4" w:uiPriority="49"/>
+    <w:lsdException w:name="Grid Table 5 Dark Accent 4" w:uiPriority="50"/>
+    <w:lsdException w:name="Grid Table 6 Colorful Accent 4" w:uiPriority="51"/>
+    <w:lsdException w:name="Grid Table 7 Colorful Accent 4" w:uiPriority="52"/>
+    <w:lsdException w:name="Grid Table 1 Light Accent 5" w:uiPriority="46"/>
+    <w:lsdException w:name="Grid Table 2 Accent 5" w:uiPriority="47"/>
+    <w:lsdException w:name="Grid Table 3 Accent 5" w:uiPriority="48"/>
+    <w:lsdException w:name="Grid Table 4 Accent 5" w:uiPriority="49"/>
+    <w:lsdException w:name="Grid Table 5 Dark Accent 5" w:uiPriority="50"/>
+    <w:lsdException w:name="Grid Table 6 Colorful Accent 5" w:uiPriority="51"/>
+    <w:lsdException w:name="Grid Table 7 Colorful Accent 5" w:uiPriority="52"/>
+    <w:lsdException w:name="Grid Table 1 Light Accent 6" w:uiPriority="46"/>
+    <w:lsdException w:name="Grid Table 2 Accent 6" w:uiPriority="47"/>
+    <w:lsdException w:name="Grid Table 3 Accent 6" w:uiPriority="48"/>
+    <w:lsdException w:name="Grid Table 4 Accent 6" w:uiPriority="49"/>
+    <w:lsdException w:name="Grid Table 5 Dark Accent 6" w:uiPriority="50"/>
+    <w:lsdException w:name="Grid Table 6 Colorful Accent 6" w:uiPriority="51"/>
+    <w:lsdException w:name="Grid Table 7 Colorful Accent 6" w:uiPriority="52"/>
+    <w:lsdException w:name="List Table 1 Light" w:uiPriority="46"/>
+    <w:lsdException w:name="List Table 2" w:uiPriority="47"/>
+    <w:lsdException w:name="List Table 3" w:uiPriority="48"/>
+    <w:lsdException w:name="List Table 4" w:uiPriority="49"/>
+    <w:lsdException w:name="List Table 5 Dark" w:uiPriority="50"/>
+    <w:lsdException w:name="List Table 6 Colorful" w:uiPriority="51"/>
+    <w:lsdException w:name="List Table 7 Colorful" w:uiPriority="52"/>
+    <w:lsdException w:name="List Table 1 Light Accent 1" w:uiPriority="46"/>
+    <w:lsdException w:name="List Table 2 Accent 1" w:uiPriority="47"/>
+    <w:lsdException w:name="List Table 3 Accent 1" w:uiPriority="48"/>
+    <w:lsdException w:name="List Table 4 Accent 1" w:uiPriority="49"/>
+    <w:lsdException w:name="List Table 5 Dark Accent 1" w:uiPriority="50"/>
+    <w:lsdException w:name="List Table 6 Colorful Accent 1" w:uiPriority="51"/>
+    <w:lsdException w:name="List Table 7 Colorful Accent 1" w:uiPriority="52"/>
+    <w:lsdException w:name="List Table 1 Light Accent 2" w:uiPriority="46"/>
+    <w:lsdException w:name="List Table 2 Accent 2" w:uiPriority="47"/>
+    <w:lsdException w:name="List Table 3 Accent 2" w:uiPriority="48"/>
+    <w:lsdException w:name="List Table 4 Accent 2" w:uiPriority="49"/>
+    <w:lsdException w:name="List Table 5 Dark Accent 2" w:uiPriority="50"/>
+    <w:lsdException w:name="List Table 6 Colorful Accent 2" w:uiPriority="51"/>
+    <w:lsdException w:name="List Table 7 Colorful Accent 2" w:uiPriority="52"/>
+    <w:lsdException w:name="List Table 1 Light Accent 3" w:uiPriority="46"/>
+    <w:lsdException w:name="List Table 2 Accent 3" w:uiPriority="47"/>
+    <w:lsdException w:name="List Table 3 Accent 3" w:uiPriority="48"/>
+    <w:lsdException w:name="List Table 4 Accent 3" w:uiPriority="49"/>
+    <w:lsdException w:name="List Table 5 Dark Accent 3" w:uiPriority="50"/>
+    <w:lsdException w:name="List Table 6 Colorful Accent 3" w:uiPriority="51"/>
+    <w:lsdException w:name="List Table 7 Colorful Accent 3" w:uiPriority="52"/>
+    <w:lsdException w:name="List Table 1 Light Accent 4" w:uiPriority="46"/>
+    <w:lsdException w:name="List Table 2 Accent 4" w:uiPriority="47"/>
+    <w:lsdException w:name="List Table 3 Accent 4" w:uiPriority="48"/>
+    <w:lsdException w:name="List Table 4 Accent 4" w:uiPriority="49"/>
+    <w:lsdException w:name="List Table 5 Dark Accent 4" w:uiPriority="50"/>
+    <w:lsdException w:name="List Table 6 Colorful Accent 4" w:uiPriority="51"/>
+    <w:lsdException w:name="List Table 7 Colorful Accent 4" w:uiPriority="52"/>
+    <w:lsdException w:name="List Table 1 Light Accent 5" w:uiPriority="46"/>
+    <w:lsdException w:name="List Table 2 Accent 5" w:uiPriority="47"/>
+    <w:lsdException w:name="List Table 3 Accent 5" w:uiPriority="48"/>
+    <w:lsdException w:name="List Table 4 Accent 5" w:uiPriority="49"/>
+    <w:lsdException w:name="List Table 5 Dark Accent 5" w:uiPriority="50"/>
+    <w:lsdException w:name="List Table 6 Colorful Accent 5" w:uiPriority="51"/>
+    <w:lsdException w:name="List Table 7 Colorful Accent 5" w:uiPriority="52"/>
+    <w:lsdException w:name="List Table 1 Light Accent 6" w:uiPriority="46"/>
+    <w:lsdException w:name="List Table 2 Accent 6" w:uiPriority="47"/>
+    <w:lsdException w:name="List Table 3 Accent 6" w:uiPriority="48"/>
+    <w:lsdException w:name="List Table 4 Accent 6" w:uiPriority="49"/>
+    <w:lsdException w:name="List Table 5 Dark Accent 6" w:uiPriority="50"/>
+    <w:lsdException w:name="List Table 6 Colorful Accent 6" w:uiPriority="51"/>
+    <w:lsdException w:name="List Table 7 Colorful Accent 6" w:uiPriority="52"/>
+    <w:lsdException w:name="Mention" w:semiHidden="1" w:unhideWhenUsed="1"/>
+    <w:lsdException w:name="Smart Hyperlink" w:semiHidden="1" w:unhideWhenUsed="1"/>
+    <w:lsdException w:name="Hashtag" w:semiHidden="1" w:unhideWhenUsed="1"/>
+    <w:lsdException w:name="Unresolved Mention" w:semiHidden="1" w:unhideWhenUsed="1"/>
+    <w:lsdException w:name="Smart Link" w:semiHidden="1" w:unhideWhenUsed="1"/>
+  </w:latentStyles>
+  <w:style w:type="paragraph" w:default="1" w:styleId="a">
+    <w:name w:val="Normal"/>
+    <w:qFormat/>
   </w:style>
-  <w:style w:type="table" w:styleId="TableNormal" w:default="1">
-    <w:name w:val="Table Normal"/>
-  </w:style>
-  <w:style w:type="paragraph" w:styleId="Heading1">
+  <w:style w:type="paragraph" w:styleId="1">
     <w:name w:val="heading 1"/>
-    <w:basedOn w:val="Normal"/>
-    <w:next w:val="Normal"/>
+    <w:basedOn w:val="a"/>
+    <w:next w:val="a"/>
+    <w:uiPriority w:val="9"/>
+    <w:qFormat/>
     <w:pPr>
-      <w:keepNext w:val="1"/>
-      <w:keepLines w:val="1"/>
-      <w:pageBreakBefore w:val="0"/>
-      <w:spacing w:after="120" w:before="400" w:lineRule="auto"/>
+      <w:keepNext/>
+      <w:keepLines/>
+      <w:spacing w:before="400" w:after="120"/>
+      <w:outlineLvl w:val="0"/>
     </w:pPr>
     <w:rPr>
       <w:sz w:val="40"/>
       <w:szCs w:val="40"/>
     </w:rPr>
   </w:style>
-  <w:style w:type="paragraph" w:styleId="Heading2">
+  <w:style w:type="paragraph" w:styleId="2">
     <w:name w:val="heading 2"/>
-    <w:basedOn w:val="Normal"/>
-    <w:next w:val="Normal"/>
+    <w:basedOn w:val="a"/>
+    <w:next w:val="a"/>
+    <w:uiPriority w:val="9"/>
+    <w:unhideWhenUsed/>
+    <w:qFormat/>
     <w:pPr>
-      <w:keepNext w:val="1"/>
-      <w:keepLines w:val="1"/>
-      <w:pageBreakBefore w:val="0"/>
-      <w:spacing w:after="120" w:before="360" w:lineRule="auto"/>
+      <w:keepNext/>
+      <w:keepLines/>
+      <w:spacing w:before="360" w:after="120"/>
+      <w:outlineLvl w:val="1"/>
     </w:pPr>
     <w:rPr>
-      <w:b w:val="0"/>
       <w:sz w:val="32"/>
       <w:szCs w:val="32"/>
     </w:rPr>
   </w:style>
-  <w:style w:type="paragraph" w:styleId="Heading3">
+  <w:style w:type="paragraph" w:styleId="3">
     <w:name w:val="heading 3"/>
-    <w:basedOn w:val="Normal"/>
-    <w:next w:val="Normal"/>
+    <w:basedOn w:val="a"/>
+    <w:next w:val="a"/>
+    <w:uiPriority w:val="9"/>
+    <w:unhideWhenUsed/>
+    <w:qFormat/>
     <w:pPr>
-      <w:keepNext w:val="1"/>
-      <w:keepLines w:val="1"/>
-      <w:pageBreakBefore w:val="0"/>
-      <w:spacing w:after="80" w:before="320" w:lineRule="auto"/>
+      <w:keepNext/>
+      <w:keepLines/>
+      <w:spacing w:before="320" w:after="80"/>
+      <w:outlineLvl w:val="2"/>
     </w:pPr>
     <w:rPr>
-      <w:b w:val="0"/>
       <w:color w:val="434343"/>
       <w:sz w:val="28"/>
       <w:szCs w:val="28"/>
     </w:rPr>
   </w:style>
-  <w:style w:type="paragraph" w:styleId="Heading4">
+  <w:style w:type="paragraph" w:styleId="4">
     <w:name w:val="heading 4"/>
-    <w:basedOn w:val="Normal"/>
-    <w:next w:val="Normal"/>
+    <w:basedOn w:val="a"/>
+    <w:next w:val="a"/>
+    <w:uiPriority w:val="9"/>
+    <w:semiHidden/>
+    <w:unhideWhenUsed/>
+    <w:qFormat/>
     <w:pPr>
-      <w:keepNext w:val="1"/>
-      <w:keepLines w:val="1"/>
-      <w:pageBreakBefore w:val="0"/>
-      <w:spacing w:after="80" w:before="280" w:lineRule="auto"/>
+      <w:keepNext/>
+      <w:keepLines/>
+      <w:spacing w:before="280" w:after="80"/>
+      <w:outlineLvl w:val="3"/>
     </w:pPr>
     <w:rPr>
       <w:color w:val="666666"/>
@@ -553,67 +899,109 @@
       <w:szCs w:val="24"/>
     </w:rPr>
   </w:style>
-  <w:style w:type="paragraph" w:styleId="Heading5">
+  <w:style w:type="paragraph" w:styleId="5">
     <w:name w:val="heading 5"/>
-    <w:basedOn w:val="Normal"/>
-    <w:next w:val="Normal"/>
+    <w:basedOn w:val="a"/>
+    <w:next w:val="a"/>
+    <w:uiPriority w:val="9"/>
+    <w:semiHidden/>
+    <w:unhideWhenUsed/>
+    <w:qFormat/>
     <w:pPr>
-      <w:keepNext w:val="1"/>
-      <w:keepLines w:val="1"/>
-      <w:pageBreakBefore w:val="0"/>
-      <w:spacing w:after="80" w:before="240" w:lineRule="auto"/>
+      <w:keepNext/>
+      <w:keepLines/>
+      <w:spacing w:before="240" w:after="80"/>
+      <w:outlineLvl w:val="4"/>
     </w:pPr>
     <w:rPr>
       <w:color w:val="666666"/>
-      <w:sz w:val="22"/>
-      <w:szCs w:val="22"/>
     </w:rPr>
   </w:style>
-  <w:style w:type="paragraph" w:styleId="Heading6">
+  <w:style w:type="paragraph" w:styleId="6">
     <w:name w:val="heading 6"/>
-    <w:basedOn w:val="Normal"/>
-    <w:next w:val="Normal"/>
+    <w:basedOn w:val="a"/>
+    <w:next w:val="a"/>
+    <w:uiPriority w:val="9"/>
+    <w:semiHidden/>
+    <w:unhideWhenUsed/>
+    <w:qFormat/>
     <w:pPr>
-      <w:keepNext w:val="1"/>
-      <w:keepLines w:val="1"/>
-      <w:pageBreakBefore w:val="0"/>
-      <w:spacing w:after="80" w:before="240" w:lineRule="auto"/>
+      <w:keepNext/>
+      <w:keepLines/>
+      <w:spacing w:before="240" w:after="80"/>
+      <w:outlineLvl w:val="5"/>
     </w:pPr>
     <w:rPr>
-      <w:i w:val="1"/>
+      <w:i/>
       <w:color w:val="666666"/>
-      <w:sz w:val="22"/>
-      <w:szCs w:val="22"/>
     </w:rPr>
   </w:style>
-  <w:style w:type="paragraph" w:styleId="Title">
+  <w:style w:type="character" w:default="1" w:styleId="a0">
+    <w:name w:val="Default Paragraph Font"/>
+    <w:uiPriority w:val="1"/>
+    <w:semiHidden/>
+    <w:unhideWhenUsed/>
+  </w:style>
+  <w:style w:type="table" w:default="1" w:styleId="a1">
+    <w:name w:val="Normal Table"/>
+    <w:uiPriority w:val="99"/>
+    <w:semiHidden/>
+    <w:unhideWhenUsed/>
+    <w:tblPr>
+      <w:tblInd w:w="0" w:type="dxa"/>
+      <w:tblCellMar>
+        <w:top w:w="0" w:type="dxa"/>
+        <w:left w:w="108" w:type="dxa"/>
+        <w:bottom w:w="0" w:type="dxa"/>
+        <w:right w:w="108" w:type="dxa"/>
+      </w:tblCellMar>
+    </w:tblPr>
+  </w:style>
+  <w:style w:type="numbering" w:default="1" w:styleId="a2">
+    <w:name w:val="No List"/>
+    <w:uiPriority w:val="99"/>
+    <w:semiHidden/>
+    <w:unhideWhenUsed/>
+  </w:style>
+  <w:style w:type="table" w:customStyle="1" w:styleId="TableNormal">
+    <w:name w:val="Table Normal"/>
+    <w:tblPr>
+      <w:tblCellMar>
+        <w:top w:w="0" w:type="dxa"/>
+        <w:left w:w="0" w:type="dxa"/>
+        <w:bottom w:w="0" w:type="dxa"/>
+        <w:right w:w="0" w:type="dxa"/>
+      </w:tblCellMar>
+    </w:tblPr>
+  </w:style>
+  <w:style w:type="paragraph" w:styleId="a3">
     <w:name w:val="Title"/>
-    <w:basedOn w:val="Normal"/>
-    <w:next w:val="Normal"/>
+    <w:basedOn w:val="a"/>
+    <w:next w:val="a"/>
+    <w:uiPriority w:val="10"/>
+    <w:qFormat/>
     <w:pPr>
-      <w:keepNext w:val="1"/>
-      <w:keepLines w:val="1"/>
-      <w:pageBreakBefore w:val="0"/>
-      <w:spacing w:after="60" w:before="0" w:lineRule="auto"/>
+      <w:keepNext/>
+      <w:keepLines/>
+      <w:spacing w:after="60"/>
     </w:pPr>
     <w:rPr>
       <w:sz w:val="52"/>
       <w:szCs w:val="52"/>
     </w:rPr>
   </w:style>
-  <w:style w:type="paragraph" w:styleId="Subtitle">
+  <w:style w:type="paragraph" w:styleId="a4">
     <w:name w:val="Subtitle"/>
-    <w:basedOn w:val="Normal"/>
-    <w:next w:val="Normal"/>
+    <w:basedOn w:val="a"/>
+    <w:next w:val="a"/>
+    <w:uiPriority w:val="11"/>
+    <w:qFormat/>
     <w:pPr>
-      <w:keepNext w:val="1"/>
-      <w:keepLines w:val="1"/>
-      <w:pageBreakBefore w:val="0"/>
-      <w:spacing w:after="320" w:before="0" w:lineRule="auto"/>
+      <w:keepNext/>
+      <w:keepLines/>
+      <w:spacing w:after="320"/>
     </w:pPr>
     <w:rPr>
-      <w:rFonts w:ascii="Arial" w:cs="Arial" w:eastAsia="Arial" w:hAnsi="Arial"/>
-      <w:i w:val="0"/>
       <w:color w:val="666666"/>
       <w:sz w:val="30"/>
       <w:szCs w:val="30"/>

</xml_diff>